<commit_message>
added OLSR. polished references
</commit_message>
<xml_diff>
--- a/Documentation/Working Doc_Tom.docx
+++ b/Documentation/Working Doc_Tom.docx
@@ -29,7 +29,7 @@
           <w:sz w:val="30"/>
           <w:szCs w:val="30"/>
         </w:rPr>
-        <w:t>Current Classifications of Routing Protocols</w:t>
+        <w:t>Routing Protocols</w:t>
       </w:r>
     </w:p>
     <w:p>
@@ -118,6 +118,7 @@
         <w:rPr>
           <w:rStyle w:val="normaltextrun"/>
           <w:rFonts w:cs="Segoe UI"/>
+          <w:b/>
           <w:lang w:val="en-US"/>
         </w:rPr>
       </w:pPr>
@@ -128,56 +129,27 @@
           <w:b/>
           <w:lang w:val="en-US"/>
         </w:rPr>
-        <w:t>Dynamic Routing Protocols</w:t>
-      </w:r>
-      <w:r>
-        <w:rPr>
-          <w:rStyle w:val="normaltextrun"/>
-          <w:rFonts w:cs="Segoe UI"/>
-          <w:b/>
-          <w:lang w:val="en-US"/>
-        </w:rPr>
-        <w:t xml:space="preserve"> – </w:t>
-      </w:r>
-      <w:r>
-        <w:rPr>
-          <w:rStyle w:val="normaltextrun"/>
-          <w:rFonts w:cs="Segoe UI"/>
-          <w:lang w:val="en-US"/>
-        </w:rPr>
-        <w:t>According to Cisco Networking Academy (2014), t</w:t>
-      </w:r>
-      <w:r>
-        <w:rPr>
-          <w:rStyle w:val="normaltextrun"/>
-          <w:rFonts w:cs="Segoe UI"/>
-          <w:lang w:val="en-US"/>
-        </w:rPr>
-        <w:t>his “</w:t>
-      </w:r>
-      <w:r>
-        <w:rPr>
-          <w:rStyle w:val="normaltextrun"/>
-          <w:rFonts w:cs="Segoe UI"/>
-          <w:lang w:val="en-US"/>
-        </w:rPr>
-        <w:t>…</w:t>
-      </w:r>
-      <w:r>
-        <w:rPr>
-          <w:rStyle w:val="normaltextrun"/>
-          <w:rFonts w:cs="Segoe UI"/>
-          <w:lang w:val="en-US"/>
-        </w:rPr>
-        <w:t xml:space="preserve">allow routers to dynamically share information about remote networks </w:t>
-      </w:r>
-      <w:r>
-        <w:rPr>
-          <w:rStyle w:val="normaltextrun"/>
-          <w:rFonts w:cs="Segoe UI"/>
-          <w:lang w:val="en-US"/>
-        </w:rPr>
-        <w:t xml:space="preserve">and automatically add this information to their own routing tables”. Because of this sharing of information, the network automatically adapt with its topology. This also allows routers to discover new networks and repair broken ones. </w:t>
+        <w:t xml:space="preserve">Current classifications of routing protocols </w:t>
+      </w:r>
+      <w:proofErr w:type="gramStart"/>
+      <w:r>
+        <w:rPr>
+          <w:rStyle w:val="normaltextrun"/>
+          <w:rFonts w:cs="Segoe UI"/>
+          <w:b/>
+          <w:lang w:val="en-US"/>
+        </w:rPr>
+        <w:t>that are</w:t>
+      </w:r>
+      <w:proofErr w:type="gramEnd"/>
+      <w:r>
+        <w:rPr>
+          <w:rStyle w:val="normaltextrun"/>
+          <w:rFonts w:cs="Segoe UI"/>
+          <w:b/>
+          <w:lang w:val="en-US"/>
+        </w:rPr>
+        <w:t xml:space="preserve"> relevant to the study</w:t>
       </w:r>
     </w:p>
     <w:p>
@@ -195,6 +167,73 @@
           <w:b/>
           <w:lang w:val="en-US"/>
         </w:rPr>
+        <w:t>Dynamic Routing Protocols</w:t>
+      </w:r>
+      <w:r>
+        <w:rPr>
+          <w:rStyle w:val="normaltextrun"/>
+          <w:rFonts w:cs="Segoe UI"/>
+          <w:b/>
+          <w:lang w:val="en-US"/>
+        </w:rPr>
+        <w:t xml:space="preserve"> – </w:t>
+      </w:r>
+      <w:r>
+        <w:rPr>
+          <w:rStyle w:val="normaltextrun"/>
+          <w:rFonts w:cs="Segoe UI"/>
+          <w:lang w:val="en-US"/>
+        </w:rPr>
+        <w:t>According to Cisco Networking Academy (2014), t</w:t>
+      </w:r>
+      <w:r>
+        <w:rPr>
+          <w:rStyle w:val="normaltextrun"/>
+          <w:rFonts w:cs="Segoe UI"/>
+          <w:lang w:val="en-US"/>
+        </w:rPr>
+        <w:t>his “</w:t>
+      </w:r>
+      <w:r>
+        <w:rPr>
+          <w:rStyle w:val="normaltextrun"/>
+          <w:rFonts w:cs="Segoe UI"/>
+          <w:lang w:val="en-US"/>
+        </w:rPr>
+        <w:t>…</w:t>
+      </w:r>
+      <w:r>
+        <w:rPr>
+          <w:rStyle w:val="normaltextrun"/>
+          <w:rFonts w:cs="Segoe UI"/>
+          <w:lang w:val="en-US"/>
+        </w:rPr>
+        <w:t xml:space="preserve">allow routers to dynamically share information about remote networks </w:t>
+      </w:r>
+      <w:r>
+        <w:rPr>
+          <w:rStyle w:val="normaltextrun"/>
+          <w:rFonts w:cs="Segoe UI"/>
+          <w:lang w:val="en-US"/>
+        </w:rPr>
+        <w:t xml:space="preserve">and automatically add this information to their own routing tables”. Because of this sharing of information, the network automatically adapt with its topology. This also allows routers to discover new networks and repair broken ones. </w:t>
+      </w:r>
+    </w:p>
+    <w:p>
+      <w:pPr>
+        <w:rPr>
+          <w:rStyle w:val="normaltextrun"/>
+          <w:rFonts w:cs="Segoe UI"/>
+          <w:lang w:val="en-US"/>
+        </w:rPr>
+      </w:pPr>
+      <w:r>
+        <w:rPr>
+          <w:rStyle w:val="normaltextrun"/>
+          <w:rFonts w:cs="Segoe UI"/>
+          <w:b/>
+          <w:lang w:val="en-US"/>
+        </w:rPr>
         <w:t>I.</w:t>
       </w:r>
       <w:r>
@@ -209,21 +248,7 @@
           <w:rFonts w:cs="Segoe UI"/>
           <w:lang w:val="en-US"/>
         </w:rPr>
-        <w:t>External Gateway Protocols</w:t>
-      </w:r>
-      <w:r>
-        <w:rPr>
-          <w:rFonts w:cs="Segoe UI"/>
-          <w:lang w:val="en-US"/>
-        </w:rPr>
-        <w:t xml:space="preserve"> </w:t>
-      </w:r>
-      <w:r>
-        <w:rPr>
-          <w:rFonts w:cs="Segoe UI"/>
-          <w:lang w:val="en-US"/>
-        </w:rPr>
-        <w:t>(EGP)</w:t>
+        <w:t>External Gateway Protocols (EGP)</w:t>
       </w:r>
       <w:r>
         <w:rPr>
@@ -238,14 +263,7 @@
           <w:rFonts w:cs="Segoe UI"/>
           <w:lang w:val="en-US"/>
         </w:rPr>
-        <w:t>Used for routing systems that are handled by different organizations</w:t>
-      </w:r>
-      <w:r>
-        <w:rPr>
-          <w:rFonts w:cs="Segoe UI"/>
-          <w:lang w:val="en-US"/>
-        </w:rPr>
-        <w:t>.</w:t>
+        <w:t>Used for routing systems that are handled by different organizations.</w:t>
       </w:r>
     </w:p>
     <w:p>
@@ -379,7 +397,111 @@
           <w:rFonts w:cs="Segoe UI"/>
           <w:lang w:val="en-US"/>
         </w:rPr>
-        <w:t xml:space="preserve">the vector to a device. Vector is the direction of the next hop and distance is how many hop counts or bandwidth or some other metrics, it will take to reach a destination. </w:t>
+        <w:t>the vector to a device</w:t>
+      </w:r>
+      <w:r>
+        <w:rPr>
+          <w:rStyle w:val="scx65578766"/>
+          <w:rFonts w:cs="Segoe UI"/>
+          <w:lang w:val="en-US"/>
+        </w:rPr>
+        <w:t xml:space="preserve"> connected to the network</w:t>
+      </w:r>
+      <w:r>
+        <w:rPr>
+          <w:rStyle w:val="scx65578766"/>
+          <w:rFonts w:cs="Segoe UI"/>
+          <w:lang w:val="en-US"/>
+        </w:rPr>
+        <w:t xml:space="preserve">. Vector is the direction of the next hop and distance is how many hop counts or bandwidth or some other metrics, it </w:t>
+      </w:r>
+      <w:r>
+        <w:rPr>
+          <w:rStyle w:val="scx65578766"/>
+          <w:rFonts w:cs="Segoe UI"/>
+          <w:lang w:val="en-US"/>
+        </w:rPr>
+        <w:t xml:space="preserve">will take to reach a destination </w:t>
+      </w:r>
+      <w:r>
+        <w:rPr>
+          <w:rStyle w:val="scx65578766"/>
+          <w:rFonts w:cs="Segoe UI"/>
+          <w:lang w:val="en-US"/>
+        </w:rPr>
+        <w:t>(Cisco Networking Academy, 2014)</w:t>
+      </w:r>
+      <w:r>
+        <w:rPr>
+          <w:rStyle w:val="scx65578766"/>
+          <w:rFonts w:cs="Segoe UI"/>
+          <w:lang w:val="en-US"/>
+        </w:rPr>
+        <w:t xml:space="preserve">. </w:t>
+      </w:r>
+      <w:r>
+        <w:rPr>
+          <w:rStyle w:val="scx65578766"/>
+          <w:rFonts w:cs="Segoe UI"/>
+          <w:lang w:val="en-US"/>
+        </w:rPr>
+        <w:t xml:space="preserve">Most routing protocols that </w:t>
+      </w:r>
+      <w:r>
+        <w:rPr>
+          <w:rStyle w:val="scx65578766"/>
+          <w:rFonts w:cs="Segoe UI"/>
+          <w:lang w:val="en-US"/>
+        </w:rPr>
+        <w:t xml:space="preserve">are under this classification </w:t>
+      </w:r>
+      <w:r>
+        <w:rPr>
+          <w:rStyle w:val="scx65578766"/>
+          <w:rFonts w:cs="Segoe UI"/>
+          <w:lang w:val="en-US"/>
+        </w:rPr>
+        <w:t>enable</w:t>
+      </w:r>
+      <w:r>
+        <w:rPr>
+          <w:rStyle w:val="scx65578766"/>
+          <w:rFonts w:cs="Segoe UI"/>
+          <w:lang w:val="en-US"/>
+        </w:rPr>
+        <w:t xml:space="preserve"> its routers to </w:t>
+      </w:r>
+      <w:r>
+        <w:rPr>
+          <w:rStyle w:val="scx65578766"/>
+          <w:rFonts w:cs="Segoe UI"/>
+          <w:lang w:val="en-US"/>
+        </w:rPr>
+        <w:t>send</w:t>
+      </w:r>
+      <w:r>
+        <w:rPr>
+          <w:rStyle w:val="scx65578766"/>
+          <w:rFonts w:cs="Segoe UI"/>
+          <w:lang w:val="en-US"/>
+        </w:rPr>
+        <w:t xml:space="preserve"> periodic updates </w:t>
+      </w:r>
+      <w:r>
+        <w:rPr>
+          <w:rStyle w:val="scx65578766"/>
+          <w:rFonts w:cs="Segoe UI"/>
+          <w:lang w:val="en-US"/>
+        </w:rPr>
+        <w:t>to all devices in the network to maintain a relevant distance and vector values</w:t>
+      </w:r>
+      <w:r>
+        <w:rPr>
+          <w:rStyle w:val="scx65578766"/>
+          <w:rFonts w:cs="Segoe UI"/>
+          <w:lang w:val="en-US"/>
+        </w:rPr>
+        <w:t xml:space="preserve"> (Thomas, 2008).</w:t>
       </w:r>
     </w:p>
     <w:p>
@@ -389,6 +511,13 @@
         </w:rPr>
       </w:pPr>
       <w:proofErr w:type="spellStart"/>
+      <w:proofErr w:type="gramStart"/>
+      <w:r>
+        <w:rPr>
+          <w:b/>
+        </w:rPr>
+        <w:t>a.</w:t>
+      </w:r>
       <w:r>
         <w:rPr>
           <w:b/>
@@ -396,6 +525,7 @@
         <w:t>i</w:t>
       </w:r>
       <w:proofErr w:type="spellEnd"/>
+      <w:proofErr w:type="gramEnd"/>
       <w:r>
         <w:rPr>
           <w:b/>
@@ -418,7 +548,13 @@
         <w:t xml:space="preserve">- </w:t>
       </w:r>
       <w:r>
-        <w:t>a routing protocol specifically designed for mobile ad-hoc networks</w:t>
+        <w:t xml:space="preserve">a </w:t>
+      </w:r>
+      <w:r>
+        <w:t>Distance Vector Routing P</w:t>
+      </w:r>
+      <w:r>
+        <w:t>rotocol specifically designed for mobile ad-hoc networks</w:t>
       </w:r>
       <w:r>
         <w:t>. Nodes only search for a route when it needs to transmit/retransmit a message, hence on-demand</w:t>
@@ -442,16 +578,20 @@
         <w:t>is significantly higher than other routing protocols</w:t>
       </w:r>
       <w:r>
-        <w:t xml:space="preserve"> </w:t>
-      </w:r>
-      <w:r>
-        <w:t>(Perkins &amp; Royer 2003)</w:t>
+        <w:t xml:space="preserve"> (Perkins &amp; Royer 2003)</w:t>
       </w:r>
       <w:r>
         <w:t>.</w:t>
       </w:r>
     </w:p>
     <w:p>
+      <w:pPr>
+        <w:rPr>
+          <w:rStyle w:val="scx65578766"/>
+          <w:rFonts w:cs="Segoe UI"/>
+          <w:lang w:val="en-US"/>
+        </w:rPr>
+      </w:pPr>
       <w:proofErr w:type="gramStart"/>
       <w:r>
         <w:rPr>
@@ -467,12 +607,372 @@
         <w:t xml:space="preserve">. </w:t>
       </w:r>
       <w:r>
-        <w:t xml:space="preserve">Link-state Routing Protocols – Routers that use this routing protocol is aware and “has a complete view” of all the connections in its network. </w:t>
-      </w:r>
-      <w:bookmarkStart w:id="0" w:name="_GoBack"/>
-      <w:bookmarkEnd w:id="0"/>
+        <w:t>Link S</w:t>
+      </w:r>
+      <w:r>
+        <w:t xml:space="preserve">tate Routing Protocols – Routers that use this routing protocol is aware and “has a complete view” of all </w:t>
+      </w:r>
+      <w:r>
+        <w:t xml:space="preserve">the connections in its network </w:t>
+      </w:r>
+      <w:r>
+        <w:rPr>
+          <w:rStyle w:val="scx65578766"/>
+          <w:rFonts w:cs="Segoe UI"/>
+          <w:lang w:val="en-US"/>
+        </w:rPr>
+        <w:t>(Cisco Networking Academy, 2014).</w:t>
+      </w:r>
+      <w:r>
+        <w:rPr>
+          <w:rStyle w:val="scx65578766"/>
+          <w:rFonts w:cs="Segoe UI"/>
+          <w:lang w:val="en-US"/>
+        </w:rPr>
+        <w:t xml:space="preserve"> It first completes a map of the entire network then calculates the best path to </w:t>
+      </w:r>
+      <w:r>
+        <w:rPr>
+          <w:rStyle w:val="scx65578766"/>
+          <w:rFonts w:cs="Segoe UI"/>
+          <w:lang w:val="en-US"/>
+        </w:rPr>
+        <w:t>a</w:t>
+      </w:r>
+      <w:r>
+        <w:rPr>
+          <w:rStyle w:val="scx65578766"/>
+          <w:rFonts w:cs="Segoe UI"/>
+          <w:lang w:val="en-US"/>
+        </w:rPr>
+        <w:t xml:space="preserve"> destination using an algorithm</w:t>
+      </w:r>
+      <w:r>
+        <w:rPr>
+          <w:rStyle w:val="scx65578766"/>
+          <w:rFonts w:cs="Segoe UI"/>
+          <w:lang w:val="en-US"/>
+        </w:rPr>
+        <w:t xml:space="preserve">. This process allows updates to converge faster at the expense of additional overhead </w:t>
+      </w:r>
+      <w:r>
+        <w:rPr>
+          <w:rStyle w:val="scx65578766"/>
+          <w:rFonts w:cs="Segoe UI"/>
+          <w:lang w:val="en-US"/>
+        </w:rPr>
+        <w:t>due to the flooding it causes</w:t>
+      </w:r>
+      <w:r>
+        <w:rPr>
+          <w:rStyle w:val="scx65578766"/>
+          <w:rFonts w:cs="Segoe UI"/>
+          <w:lang w:val="en-US"/>
+        </w:rPr>
+        <w:t>(</w:t>
+      </w:r>
+      <w:proofErr w:type="spellStart"/>
+      <w:r>
+        <w:rPr>
+          <w:rStyle w:val="scx65578766"/>
+          <w:rFonts w:cs="Segoe UI"/>
+          <w:lang w:val="en-US"/>
+        </w:rPr>
+        <w:t>Alberghetti</w:t>
+      </w:r>
+      <w:proofErr w:type="spellEnd"/>
+      <w:r>
+        <w:rPr>
+          <w:rStyle w:val="scx65578766"/>
+          <w:rFonts w:cs="Segoe UI"/>
+          <w:lang w:val="en-US"/>
+        </w:rPr>
+        <w:t>, 2015</w:t>
+      </w:r>
+      <w:r>
+        <w:rPr>
+          <w:rStyle w:val="scx65578766"/>
+          <w:rFonts w:cs="Segoe UI"/>
+          <w:lang w:val="en-US"/>
+        </w:rPr>
+        <w:t>)</w:t>
+      </w:r>
+      <w:r>
+        <w:rPr>
+          <w:rStyle w:val="scx65578766"/>
+          <w:rFonts w:cs="Segoe UI"/>
+          <w:lang w:val="en-US"/>
+        </w:rPr>
+        <w:t>.</w:t>
+      </w:r>
     </w:p>
-    <w:p/>
+    <w:p>
+      <w:proofErr w:type="spellStart"/>
+      <w:proofErr w:type="gramStart"/>
+      <w:r>
+        <w:rPr>
+          <w:rStyle w:val="scx65578766"/>
+          <w:rFonts w:cs="Segoe UI"/>
+          <w:b/>
+          <w:lang w:val="en-US"/>
+        </w:rPr>
+        <w:lastRenderedPageBreak/>
+        <w:t>b.i</w:t>
+      </w:r>
+      <w:proofErr w:type="spellEnd"/>
+      <w:proofErr w:type="gramEnd"/>
+      <w:r>
+        <w:rPr>
+          <w:rStyle w:val="scx65578766"/>
+          <w:rFonts w:cs="Segoe UI"/>
+          <w:b/>
+          <w:lang w:val="en-US"/>
+        </w:rPr>
+        <w:t xml:space="preserve">. </w:t>
+      </w:r>
+      <w:r>
+        <w:rPr>
+          <w:rStyle w:val="scx65578766"/>
+          <w:rFonts w:cs="Segoe UI"/>
+          <w:lang w:val="en-US"/>
+        </w:rPr>
+        <w:t xml:space="preserve">Optimized Link State Routing Protocol (OLSR) </w:t>
+      </w:r>
+      <w:r>
+        <w:rPr>
+          <w:rStyle w:val="scx65578766"/>
+          <w:rFonts w:cs="Segoe UI"/>
+          <w:lang w:val="en-US"/>
+        </w:rPr>
+        <w:t>–</w:t>
+      </w:r>
+      <w:r>
+        <w:rPr>
+          <w:rStyle w:val="scx65578766"/>
+          <w:rFonts w:cs="Segoe UI"/>
+          <w:lang w:val="en-US"/>
+        </w:rPr>
+        <w:t xml:space="preserve"> </w:t>
+      </w:r>
+      <w:r>
+        <w:rPr>
+          <w:rStyle w:val="scx65578766"/>
+          <w:rFonts w:cs="Segoe UI"/>
+          <w:lang w:val="en-US"/>
+        </w:rPr>
+        <w:t>A revision of Link State routing protocol. OLSR is designed for mobile ad hoc networks wherein all devices connected to the network act as a node. One of its main difference</w:t>
+      </w:r>
+      <w:r>
+        <w:rPr>
+          <w:rStyle w:val="scx65578766"/>
+          <w:rFonts w:cs="Segoe UI"/>
+          <w:lang w:val="en-US"/>
+        </w:rPr>
+        <w:t>s</w:t>
+      </w:r>
+      <w:r>
+        <w:rPr>
+          <w:rStyle w:val="scx65578766"/>
+          <w:rFonts w:cs="Segoe UI"/>
+          <w:lang w:val="en-US"/>
+        </w:rPr>
+        <w:t xml:space="preserve"> from link state routing is that every node in OLSR sets a multipoint relays (MPR)</w:t>
+      </w:r>
+      <w:r>
+        <w:rPr>
+          <w:rStyle w:val="scx65578766"/>
+          <w:rFonts w:cs="Segoe UI"/>
+          <w:lang w:val="en-US"/>
+        </w:rPr>
+        <w:t xml:space="preserve"> (Clausen &amp; </w:t>
+      </w:r>
+      <w:proofErr w:type="spellStart"/>
+      <w:r>
+        <w:rPr>
+          <w:rStyle w:val="scx65578766"/>
+          <w:rFonts w:cs="Segoe UI"/>
+          <w:lang w:val="en-US"/>
+        </w:rPr>
+        <w:t>Jacquet</w:t>
+      </w:r>
+      <w:proofErr w:type="spellEnd"/>
+      <w:r>
+        <w:rPr>
+          <w:rStyle w:val="scx65578766"/>
+          <w:rFonts w:cs="Segoe UI"/>
+          <w:lang w:val="en-US"/>
+        </w:rPr>
+        <w:t>, 2003)</w:t>
+      </w:r>
+      <w:r>
+        <w:rPr>
+          <w:rStyle w:val="scx65578766"/>
+          <w:rFonts w:cs="Segoe UI"/>
+          <w:lang w:val="en-US"/>
+        </w:rPr>
+        <w:t>.</w:t>
+      </w:r>
+      <w:r>
+        <w:rPr>
+          <w:rStyle w:val="scx65578766"/>
+          <w:rFonts w:cs="Segoe UI"/>
+          <w:lang w:val="en-US"/>
+        </w:rPr>
+        <w:t xml:space="preserve"> </w:t>
+      </w:r>
+      <w:r>
+        <w:rPr>
+          <w:rStyle w:val="scx65578766"/>
+          <w:rFonts w:cs="Segoe UI"/>
+          <w:lang w:val="en-US"/>
+        </w:rPr>
+        <w:t>N</w:t>
+      </w:r>
+      <w:r>
+        <w:rPr>
+          <w:rStyle w:val="scx65578766"/>
+          <w:rFonts w:cs="Segoe UI"/>
+          <w:lang w:val="en-US"/>
+        </w:rPr>
+        <w:t>ode</w:t>
+      </w:r>
+      <w:r>
+        <w:rPr>
+          <w:rStyle w:val="scx65578766"/>
+          <w:rFonts w:cs="Segoe UI"/>
+          <w:lang w:val="en-US"/>
+        </w:rPr>
+        <w:t>s</w:t>
+      </w:r>
+      <w:r>
+        <w:rPr>
+          <w:rStyle w:val="scx65578766"/>
+          <w:rFonts w:cs="Segoe UI"/>
+          <w:lang w:val="en-US"/>
+        </w:rPr>
+        <w:t xml:space="preserve"> will only receive transmissions from these MPR</w:t>
+      </w:r>
+      <w:r>
+        <w:rPr>
+          <w:rStyle w:val="scx65578766"/>
+          <w:rFonts w:cs="Segoe UI"/>
+          <w:lang w:val="en-US"/>
+        </w:rPr>
+        <w:t xml:space="preserve"> and allows them to control its traffic</w:t>
+      </w:r>
+      <w:r>
+        <w:rPr>
+          <w:rStyle w:val="scx65578766"/>
+          <w:rFonts w:cs="Segoe UI"/>
+          <w:lang w:val="en-US"/>
+        </w:rPr>
+        <w:t xml:space="preserve"> </w:t>
+      </w:r>
+      <w:r>
+        <w:rPr>
+          <w:rStyle w:val="scx65578766"/>
+          <w:rFonts w:cs="Segoe UI"/>
+          <w:lang w:val="en-US"/>
+        </w:rPr>
+        <w:t xml:space="preserve">(Retrieved in August 17, 2016 from </w:t>
+      </w:r>
+      <w:r>
+        <w:rPr>
+          <w:rStyle w:val="scx65578766"/>
+          <w:rFonts w:cs="Segoe UI"/>
+          <w:lang w:val="en-US"/>
+        </w:rPr>
+        <w:t>https://www.youtube.com/watch?v=3V19nPxpMp8</w:t>
+      </w:r>
+      <w:r>
+        <w:rPr>
+          <w:rStyle w:val="scx65578766"/>
+          <w:rFonts w:cs="Segoe UI"/>
+          <w:lang w:val="en-US"/>
+        </w:rPr>
+        <w:t>)</w:t>
+      </w:r>
+      <w:r>
+        <w:rPr>
+          <w:rStyle w:val="scx65578766"/>
+          <w:rFonts w:cs="Segoe UI"/>
+          <w:lang w:val="en-US"/>
+        </w:rPr>
+        <w:t>.</w:t>
+      </w:r>
+      <w:r>
+        <w:rPr>
+          <w:rStyle w:val="scx65578766"/>
+          <w:rFonts w:cs="Segoe UI"/>
+          <w:lang w:val="en-US"/>
+        </w:rPr>
+        <w:t xml:space="preserve"> MPR are selected in such a way that the node that selected them will receive all transmissions in the network but with less duplicates. The</w:t>
+      </w:r>
+      <w:r>
+        <w:rPr>
+          <w:rStyle w:val="scx65578766"/>
+          <w:rFonts w:cs="Segoe UI"/>
+          <w:lang w:val="en-US"/>
+        </w:rPr>
+        <w:t>se</w:t>
+      </w:r>
+      <w:r>
+        <w:rPr>
+          <w:rStyle w:val="scx65578766"/>
+          <w:rFonts w:cs="Segoe UI"/>
+          <w:lang w:val="en-US"/>
+        </w:rPr>
+        <w:t xml:space="preserve"> duplicates </w:t>
+      </w:r>
+      <w:r>
+        <w:rPr>
+          <w:rStyle w:val="scx65578766"/>
+          <w:rFonts w:cs="Segoe UI"/>
+          <w:lang w:val="en-US"/>
+        </w:rPr>
+        <w:t>contribute</w:t>
+      </w:r>
+      <w:r>
+        <w:rPr>
+          <w:rStyle w:val="scx65578766"/>
+          <w:rFonts w:cs="Segoe UI"/>
+          <w:lang w:val="en-US"/>
+        </w:rPr>
+        <w:t xml:space="preserve"> to the floodi</w:t>
+      </w:r>
+      <w:r>
+        <w:rPr>
+          <w:rStyle w:val="scx65578766"/>
+          <w:rFonts w:cs="Segoe UI"/>
+          <w:lang w:val="en-US"/>
+        </w:rPr>
+        <w:t xml:space="preserve">ng that is experienced by nodes in link state routing. </w:t>
+      </w:r>
+    </w:p>
+    <w:p>
+      <w:proofErr w:type="spellStart"/>
+      <w:proofErr w:type="gramStart"/>
+      <w:r>
+        <w:rPr>
+          <w:b/>
+        </w:rPr>
+        <w:t>b.ii</w:t>
+      </w:r>
+      <w:proofErr w:type="spellEnd"/>
+      <w:r>
+        <w:rPr>
+          <w:b/>
+        </w:rPr>
+        <w:t>.</w:t>
+      </w:r>
+      <w:proofErr w:type="gramEnd"/>
+      <w:r>
+        <w:rPr>
+          <w:b/>
+        </w:rPr>
+        <w:t xml:space="preserve"> </w:t>
+      </w:r>
+    </w:p>
     <w:p/>
     <w:p/>
     <w:p/>
@@ -487,7 +987,6 @@
         <w:rPr>
           <w:b/>
         </w:rPr>
-        <w:lastRenderedPageBreak/>
         <w:t>References</w:t>
       </w:r>
     </w:p>
@@ -511,6 +1010,22 @@
           <w:t>http://www.tcpipguide.com/free/t_OverviewOfKeyRoutingProtocolConceptsArchitecturesP.htm</w:t>
         </w:r>
       </w:hyperlink>
+      <w:r>
+        <w:rPr>
+          <w:rStyle w:val="Hyperlink"/>
+        </w:rPr>
+        <w:t xml:space="preserve">. </w:t>
+      </w:r>
+      <w:proofErr w:type="gramStart"/>
+      <w:r>
+        <w:rPr>
+          <w:rStyle w:val="Hyperlink"/>
+          <w:color w:val="auto"/>
+          <w:u w:val="none"/>
+        </w:rPr>
+        <w:t>Retrieved August 16, 2016.</w:t>
+      </w:r>
+      <w:proofErr w:type="gramEnd"/>
     </w:p>
     <w:p>
       <w:r>
@@ -527,13 +1042,31 @@
           <w:t>https://www.cs.cornell.edu/people/egs/615/aodv.pdf</w:t>
         </w:r>
       </w:hyperlink>
+      <w:r>
+        <w:rPr>
+          <w:rStyle w:val="Hyperlink"/>
+        </w:rPr>
+        <w:t xml:space="preserve">, </w:t>
+      </w:r>
+      <w:r>
+        <w:rPr>
+          <w:rStyle w:val="Hyperlink"/>
+          <w:color w:val="auto"/>
+          <w:u w:val="none"/>
+        </w:rPr>
+        <w:t>Retrieved August 16, 2016.</w:t>
+      </w:r>
     </w:p>
     <w:p>
+      <w:proofErr w:type="gramStart"/>
       <w:r>
         <w:t>3.</w:t>
       </w:r>
       <w:r>
-        <w:t xml:space="preserve"> Cisco Networking Academy/ 2014 </w:t>
+        <w:t xml:space="preserve"> Cisco Networking Academy,</w:t>
+      </w:r>
+      <w:r>
+        <w:t xml:space="preserve"> 2014 </w:t>
       </w:r>
       <w:hyperlink r:id="rId7" w:history="1">
         <w:r>
@@ -543,11 +1076,130 @@
           <w:t>http://www.ciscopress.com/articles/article.asp?p=2180210&amp;seqNum=4</w:t>
         </w:r>
       </w:hyperlink>
+      <w:r>
+        <w:rPr>
+          <w:rStyle w:val="Hyperlink"/>
+        </w:rPr>
+        <w:t xml:space="preserve">, </w:t>
+      </w:r>
+      <w:r>
+        <w:rPr>
+          <w:rStyle w:val="Hyperlink"/>
+          <w:color w:val="auto"/>
+          <w:u w:val="none"/>
+        </w:rPr>
+        <w:t>Retrieved August 16, 2016.</w:t>
+      </w:r>
+      <w:proofErr w:type="gramEnd"/>
     </w:p>
     <w:p>
       <w:r>
         <w:t>4.</w:t>
       </w:r>
+      <w:r>
+        <w:t xml:space="preserve"> Thomas J., 2008 </w:t>
+      </w:r>
+      <w:hyperlink r:id="rId8" w:history="1">
+        <w:r>
+          <w:rPr>
+            <w:rStyle w:val="Hyperlink"/>
+          </w:rPr>
+          <w:t>http://www.omnisecu.com/cisco-certified-network-associate-ccna/introduction-to-link-state-routing-protocols.php</w:t>
+        </w:r>
+      </w:hyperlink>
+      <w:r>
+        <w:t xml:space="preserve">, </w:t>
+      </w:r>
+      <w:r>
+        <w:rPr>
+          <w:rStyle w:val="Hyperlink"/>
+          <w:color w:val="auto"/>
+          <w:u w:val="none"/>
+        </w:rPr>
+        <w:t>Retrieved August 17</w:t>
+      </w:r>
+      <w:r>
+        <w:rPr>
+          <w:rStyle w:val="Hyperlink"/>
+          <w:color w:val="auto"/>
+          <w:u w:val="none"/>
+        </w:rPr>
+        <w:t>, 2016.</w:t>
+      </w:r>
+    </w:p>
+    <w:p>
+      <w:r>
+        <w:t xml:space="preserve">5. </w:t>
+      </w:r>
+      <w:proofErr w:type="spellStart"/>
+      <w:r>
+        <w:t>Alberghetti</w:t>
+      </w:r>
+      <w:proofErr w:type="spellEnd"/>
+      <w:r>
+        <w:t xml:space="preserve">, D, 2015 </w:t>
+      </w:r>
+      <w:hyperlink r:id="rId9" w:history="1">
+        <w:r>
+          <w:rPr>
+            <w:rStyle w:val="Hyperlink"/>
+          </w:rPr>
+          <w:t>http://www.danscourses.com/CCNA-2/link-state-routing-protocols.html</w:t>
+        </w:r>
+      </w:hyperlink>
+      <w:r>
+        <w:t xml:space="preserve">, </w:t>
+      </w:r>
+      <w:r>
+        <w:rPr>
+          <w:rStyle w:val="Hyperlink"/>
+          <w:color w:val="auto"/>
+          <w:u w:val="none"/>
+        </w:rPr>
+        <w:t>Retrieved August 17</w:t>
+      </w:r>
+      <w:r>
+        <w:rPr>
+          <w:rStyle w:val="Hyperlink"/>
+          <w:color w:val="auto"/>
+          <w:u w:val="none"/>
+        </w:rPr>
+        <w:t>, 2016.</w:t>
+      </w:r>
+    </w:p>
+    <w:p>
+      <w:r>
+        <w:t>6.</w:t>
+      </w:r>
+      <w:r>
+        <w:t xml:space="preserve"> Clausen T, </w:t>
+      </w:r>
+      <w:proofErr w:type="spellStart"/>
+      <w:r>
+        <w:t>Jacquet</w:t>
+      </w:r>
+      <w:proofErr w:type="spellEnd"/>
+      <w:r>
+        <w:t xml:space="preserve"> P., 2003 </w:t>
+      </w:r>
+      <w:hyperlink r:id="rId10" w:history="1">
+        <w:r>
+          <w:rPr>
+            <w:rStyle w:val="Hyperlink"/>
+          </w:rPr>
+          <w:t>https://www.ietf.org/rfc/rfc3626.txt</w:t>
+        </w:r>
+      </w:hyperlink>
+      <w:r>
+        <w:t>, Retrieved August 17, 2016</w:t>
+      </w:r>
+    </w:p>
+    <w:p>
+      <w:r>
+        <w:t>7.</w:t>
+      </w:r>
+      <w:bookmarkStart w:id="0" w:name="_GoBack"/>
+      <w:bookmarkEnd w:id="0"/>
     </w:p>
     <w:sectPr>
       <w:pgSz w:w="12240" w:h="15840"/>

</xml_diff>

<commit_message>
finished document. to be compiled
</commit_message>
<xml_diff>
--- a/Documentation/Working Doc_Tom.docx
+++ b/Documentation/Working Doc_Tom.docx
@@ -129,27 +129,7 @@
           <w:b/>
           <w:lang w:val="en-US"/>
         </w:rPr>
-        <w:t xml:space="preserve">Current classifications of routing protocols </w:t>
-      </w:r>
-      <w:proofErr w:type="gramStart"/>
-      <w:r>
-        <w:rPr>
-          <w:rStyle w:val="normaltextrun"/>
-          <w:rFonts w:cs="Segoe UI"/>
-          <w:b/>
-          <w:lang w:val="en-US"/>
-        </w:rPr>
-        <w:t>that are</w:t>
-      </w:r>
-      <w:proofErr w:type="gramEnd"/>
-      <w:r>
-        <w:rPr>
-          <w:rStyle w:val="normaltextrun"/>
-          <w:rFonts w:cs="Segoe UI"/>
-          <w:b/>
-          <w:lang w:val="en-US"/>
-        </w:rPr>
-        <w:t xml:space="preserve"> relevant to the study</w:t>
+        <w:t>Current classifications of routing protocols that are relevant to the study</w:t>
       </w:r>
     </w:p>
     <w:p>
@@ -274,7 +254,6 @@
           <w:lang w:val="en-US"/>
         </w:rPr>
       </w:pPr>
-      <w:proofErr w:type="gramStart"/>
       <w:r>
         <w:rPr>
           <w:rStyle w:val="normaltextrun"/>
@@ -343,7 +322,6 @@
         </w:rPr>
         <w:t xml:space="preserve"> handled by a single organization.</w:t>
       </w:r>
-      <w:proofErr w:type="gramEnd"/>
     </w:p>
     <w:p>
       <w:pPr>
@@ -502,8 +480,6 @@
           <w:b/>
         </w:rPr>
       </w:pPr>
-      <w:proofErr w:type="spellStart"/>
-      <w:proofErr w:type="gramStart"/>
       <w:r>
         <w:rPr>
           <w:b/>
@@ -514,569 +490,688 @@
         <w:rPr>
           <w:b/>
         </w:rPr>
-        <w:t>i</w:t>
-      </w:r>
-      <w:proofErr w:type="spellEnd"/>
-      <w:proofErr w:type="gramEnd"/>
-      <w:r>
-        <w:rPr>
-          <w:b/>
-        </w:rPr>
+        <w:t xml:space="preserve">i. </w:t>
+      </w:r>
+      <w:r>
+        <w:t>Ad-hoc On-Demand Distance Vector Routing (AODV)</w:t>
+      </w:r>
+      <w:r>
+        <w:rPr>
+          <w:b/>
+        </w:rPr>
+        <w:t xml:space="preserve"> </w:t>
+      </w:r>
+      <w:r>
+        <w:rPr>
+          <w:b/>
+        </w:rPr>
+        <w:t xml:space="preserve">- </w:t>
+      </w:r>
+      <w:r>
+        <w:t xml:space="preserve">a </w:t>
+      </w:r>
+      <w:r>
+        <w:t xml:space="preserve">Distance Vector </w:t>
+      </w:r>
+      <w:r>
+        <w:t>routing p</w:t>
+      </w:r>
+      <w:r>
+        <w:t>rotocol specifically designed for mobile ad-hoc networks</w:t>
+      </w:r>
+      <w:r>
+        <w:t>. Nodes only search for a route when it needs to transmit/retransmit a message, hence on-demand</w:t>
+      </w:r>
+      <w:r>
         <w:t xml:space="preserve">. </w:t>
       </w:r>
       <w:r>
-        <w:t>Ad-hoc On-Demand Distance Vector Routing (AODV)</w:t>
-      </w:r>
-      <w:r>
-        <w:rPr>
-          <w:b/>
+        <w:t>It does not need periodic advertisements and only uses connec</w:t>
+      </w:r>
+      <w:r>
+        <w:t>tion when needed; this means that there is less traffic in the network allowing it to have a</w:t>
+      </w:r>
+      <w:r>
+        <w:t xml:space="preserve"> bandwidth </w:t>
+      </w:r>
+      <w:r>
+        <w:t xml:space="preserve">that </w:t>
+      </w:r>
+      <w:r>
+        <w:t>is significantly higher than other routing protocols</w:t>
+      </w:r>
+      <w:r>
+        <w:t xml:space="preserve"> (Perkins &amp; Royer 2003)</w:t>
+      </w:r>
+      <w:r>
+        <w:t>.</w:t>
+      </w:r>
+    </w:p>
+    <w:p>
+      <w:pPr>
+        <w:rPr>
+          <w:b/>
+        </w:rPr>
+      </w:pPr>
+      <w:r>
+        <w:rPr>
+          <w:b/>
+        </w:rPr>
+        <w:t>a</w:t>
+      </w:r>
+      <w:r>
+        <w:rPr>
+          <w:b/>
+        </w:rPr>
+        <w:t xml:space="preserve">.ii. </w:t>
+      </w:r>
+      <w:r>
+        <w:t>Babel –</w:t>
+      </w:r>
+      <w:r>
+        <w:t xml:space="preserve"> a Distance Vector routing protocol that uses periodic updates. To reduce the overhead caused by these updates, </w:t>
+      </w:r>
+      <w:r>
+        <w:t xml:space="preserve">it </w:t>
+      </w:r>
+      <w:r>
+        <w:t>“… allows to omit subnet prefixes when multiple addresses are sent in a single packet…”</w:t>
+      </w:r>
+      <w:r>
+        <w:t xml:space="preserve"> (Vinas et al., 2012). </w:t>
+      </w:r>
+      <w:r>
+        <w:t xml:space="preserve"> Babel is u</w:t>
+      </w:r>
+      <w:r>
+        <w:t>sed in both wired n</w:t>
+      </w:r>
+      <w:r>
+        <w:t>et</w:t>
+      </w:r>
+      <w:r>
+        <w:t xml:space="preserve">works and wireless mesh networks. It has a “…loop avoiding distance-vector routing protocol that is designed to be robust and efficient…” This loop avoiding property makes it ideal for networks that have unstable connections. However, this also causes performance degradation for huge environments with stable network. Babel can be </w:t>
+      </w:r>
+      <w:r>
+        <w:lastRenderedPageBreak/>
+        <w:t>configured to rout</w:t>
+      </w:r>
+      <w:r>
+        <w:t>e</w:t>
+      </w:r>
+      <w:r>
+        <w:t xml:space="preserve"> networks using the shortest path or other metrics. It also uses a hybrid routing protocol that can be used by IPV4 or IPV6 networks (</w:t>
+      </w:r>
+      <w:r>
+        <w:t>Chroboczek, 2011</w:t>
+      </w:r>
+      <w:r>
+        <w:t>).</w:t>
+      </w:r>
+    </w:p>
+    <w:p>
+      <w:pPr>
+        <w:rPr>
+          <w:rStyle w:val="scx65578766"/>
+          <w:rFonts w:cs="Segoe UI"/>
+          <w:lang w:val="en-US"/>
+        </w:rPr>
+      </w:pPr>
+      <w:r>
+        <w:rPr>
+          <w:b/>
+        </w:rPr>
+        <w:t xml:space="preserve">b. </w:t>
+      </w:r>
+      <w:r>
+        <w:t>Link S</w:t>
+      </w:r>
+      <w:r>
+        <w:t xml:space="preserve">tate Routing Protocols – Routers that use this routing protocol is aware and “has a complete view” of all </w:t>
+      </w:r>
+      <w:r>
+        <w:t xml:space="preserve">the connections in its network </w:t>
+      </w:r>
+      <w:r>
+        <w:rPr>
+          <w:rStyle w:val="scx65578766"/>
+          <w:rFonts w:cs="Segoe UI"/>
+          <w:lang w:val="en-US"/>
+        </w:rPr>
+        <w:t xml:space="preserve">(Cisco Networking Academy, 2014). It first completes a map of the entire network then calculates the best path to </w:t>
+      </w:r>
+      <w:r>
+        <w:rPr>
+          <w:rStyle w:val="scx65578766"/>
+          <w:rFonts w:cs="Segoe UI"/>
+          <w:lang w:val="en-US"/>
+        </w:rPr>
+        <w:t>a</w:t>
+      </w:r>
+      <w:r>
+        <w:rPr>
+          <w:rStyle w:val="scx65578766"/>
+          <w:rFonts w:cs="Segoe UI"/>
+          <w:lang w:val="en-US"/>
+        </w:rPr>
+        <w:t xml:space="preserve"> destination using an algorithm</w:t>
+      </w:r>
+      <w:r>
+        <w:rPr>
+          <w:rStyle w:val="scx65578766"/>
+          <w:rFonts w:cs="Segoe UI"/>
+          <w:lang w:val="en-US"/>
+        </w:rPr>
+        <w:t xml:space="preserve">. This process allows updates to converge faster at the expense of additional overhead </w:t>
+      </w:r>
+      <w:r>
+        <w:rPr>
+          <w:rStyle w:val="scx65578766"/>
+          <w:rFonts w:cs="Segoe UI"/>
+          <w:lang w:val="en-US"/>
+        </w:rPr>
+        <w:t>due to the flooding it causes</w:t>
+      </w:r>
+      <w:r>
+        <w:rPr>
+          <w:rStyle w:val="scx65578766"/>
+          <w:rFonts w:cs="Segoe UI"/>
+          <w:lang w:val="en-US"/>
+        </w:rPr>
+        <w:t>(Alberghetti, 2015</w:t>
+      </w:r>
+      <w:r>
+        <w:rPr>
+          <w:rStyle w:val="scx65578766"/>
+          <w:rFonts w:cs="Segoe UI"/>
+          <w:lang w:val="en-US"/>
+        </w:rPr>
+        <w:t>)</w:t>
+      </w:r>
+      <w:r>
+        <w:rPr>
+          <w:rStyle w:val="scx65578766"/>
+          <w:rFonts w:cs="Segoe UI"/>
+          <w:lang w:val="en-US"/>
+        </w:rPr>
+        <w:t>.</w:t>
+      </w:r>
+    </w:p>
+    <w:p>
+      <w:r>
+        <w:rPr>
+          <w:rStyle w:val="scx65578766"/>
+          <w:rFonts w:cs="Segoe UI"/>
+          <w:b/>
+          <w:lang w:val="en-US"/>
+        </w:rPr>
+        <w:t xml:space="preserve">b.i. </w:t>
+      </w:r>
+      <w:r>
+        <w:rPr>
+          <w:rStyle w:val="scx65578766"/>
+          <w:rFonts w:cs="Segoe UI"/>
+          <w:lang w:val="en-US"/>
+        </w:rPr>
+        <w:t xml:space="preserve">Optimized Link State Routing Protocol (OLSR) </w:t>
+      </w:r>
+      <w:r>
+        <w:rPr>
+          <w:rStyle w:val="scx65578766"/>
+          <w:rFonts w:cs="Segoe UI"/>
+          <w:lang w:val="en-US"/>
+        </w:rPr>
+        <w:t>–</w:t>
+      </w:r>
+      <w:r>
+        <w:rPr>
+          <w:rStyle w:val="scx65578766"/>
+          <w:rFonts w:cs="Segoe UI"/>
+          <w:lang w:val="en-US"/>
         </w:rPr>
         <w:t xml:space="preserve"> </w:t>
       </w:r>
       <w:r>
         <w:rPr>
-          <w:b/>
-        </w:rPr>
-        <w:t xml:space="preserve">- </w:t>
-      </w:r>
-      <w:r>
-        <w:t xml:space="preserve">a </w:t>
-      </w:r>
-      <w:r>
-        <w:t xml:space="preserve">Distance Vector </w:t>
-      </w:r>
-      <w:r>
-        <w:t>routing p</w:t>
-      </w:r>
-      <w:r>
-        <w:t>rotocol specifically designed for mobile ad-hoc networks</w:t>
-      </w:r>
-      <w:r>
-        <w:t>. Nodes only search for a route when it needs to transmit/retransmit a message, hence on-demand</w:t>
+          <w:rStyle w:val="scx65578766"/>
+          <w:rFonts w:cs="Segoe UI"/>
+          <w:lang w:val="en-US"/>
+        </w:rPr>
+        <w:t>A revision of Link State routing protocol. OLSR is designed for mobile ad hoc networks wherein all devices connected to the network act as a node. One of its main difference</w:t>
+      </w:r>
+      <w:r>
+        <w:rPr>
+          <w:rStyle w:val="scx65578766"/>
+          <w:rFonts w:cs="Segoe UI"/>
+          <w:lang w:val="en-US"/>
+        </w:rPr>
+        <w:t>s</w:t>
+      </w:r>
+      <w:r>
+        <w:rPr>
+          <w:rStyle w:val="scx65578766"/>
+          <w:rFonts w:cs="Segoe UI"/>
+          <w:lang w:val="en-US"/>
+        </w:rPr>
+        <w:t xml:space="preserve"> from link state routing is that every node in OLSR sets a multipoint relays (MPR)</w:t>
+      </w:r>
+      <w:r>
+        <w:rPr>
+          <w:rStyle w:val="scx65578766"/>
+          <w:rFonts w:cs="Segoe UI"/>
+          <w:lang w:val="en-US"/>
+        </w:rPr>
+        <w:t xml:space="preserve"> (Clausen &amp; Jacquet, 2003)</w:t>
+      </w:r>
+      <w:r>
+        <w:rPr>
+          <w:rStyle w:val="scx65578766"/>
+          <w:rFonts w:cs="Segoe UI"/>
+          <w:lang w:val="en-US"/>
+        </w:rPr>
+        <w:t>.</w:t>
+      </w:r>
+      <w:r>
+        <w:rPr>
+          <w:rStyle w:val="scx65578766"/>
+          <w:rFonts w:cs="Segoe UI"/>
+          <w:lang w:val="en-US"/>
+        </w:rPr>
+        <w:t xml:space="preserve"> </w:t>
+      </w:r>
+      <w:r>
+        <w:rPr>
+          <w:rStyle w:val="scx65578766"/>
+          <w:rFonts w:cs="Segoe UI"/>
+          <w:lang w:val="en-US"/>
+        </w:rPr>
+        <w:t>Nodes will only receive transmissions from these MPR and allows them to control its traffic</w:t>
+      </w:r>
+      <w:r>
+        <w:rPr>
+          <w:rStyle w:val="scx65578766"/>
+          <w:rFonts w:cs="Segoe UI"/>
+          <w:lang w:val="en-US"/>
+        </w:rPr>
+        <w:t xml:space="preserve"> (Retrieved in August 17, 2016 from </w:t>
+      </w:r>
+      <w:r>
+        <w:rPr>
+          <w:rStyle w:val="scx65578766"/>
+          <w:rFonts w:cs="Segoe UI"/>
+          <w:lang w:val="en-US"/>
+        </w:rPr>
+        <w:t>https://www.youtube.com/watch?v=3V19nPxpMp8</w:t>
+      </w:r>
+      <w:r>
+        <w:rPr>
+          <w:rStyle w:val="scx65578766"/>
+          <w:rFonts w:cs="Segoe UI"/>
+          <w:lang w:val="en-US"/>
+        </w:rPr>
+        <w:t>)</w:t>
+      </w:r>
+      <w:r>
+        <w:rPr>
+          <w:rStyle w:val="scx65578766"/>
+          <w:rFonts w:cs="Segoe UI"/>
+          <w:lang w:val="en-US"/>
+        </w:rPr>
+        <w:t>. MPR are selected in such a way that the node that selected them will receive all transmissions in the network but with less duplicates. The</w:t>
+      </w:r>
+      <w:r>
+        <w:rPr>
+          <w:rStyle w:val="scx65578766"/>
+          <w:rFonts w:cs="Segoe UI"/>
+          <w:lang w:val="en-US"/>
+        </w:rPr>
+        <w:t>se</w:t>
+      </w:r>
+      <w:r>
+        <w:rPr>
+          <w:rStyle w:val="scx65578766"/>
+          <w:rFonts w:cs="Segoe UI"/>
+          <w:lang w:val="en-US"/>
+        </w:rPr>
+        <w:t xml:space="preserve"> duplicates </w:t>
+      </w:r>
+      <w:r>
+        <w:rPr>
+          <w:rStyle w:val="scx65578766"/>
+          <w:rFonts w:cs="Segoe UI"/>
+          <w:lang w:val="en-US"/>
+        </w:rPr>
+        <w:t>contribute</w:t>
+      </w:r>
+      <w:r>
+        <w:rPr>
+          <w:rStyle w:val="scx65578766"/>
+          <w:rFonts w:cs="Segoe UI"/>
+          <w:lang w:val="en-US"/>
+        </w:rPr>
+        <w:t xml:space="preserve"> to the floodi</w:t>
+      </w:r>
+      <w:r>
+        <w:rPr>
+          <w:rStyle w:val="scx65578766"/>
+          <w:rFonts w:cs="Segoe UI"/>
+          <w:lang w:val="en-US"/>
+        </w:rPr>
+        <w:t xml:space="preserve">ng that is experienced by nodes in link state routing. </w:t>
+      </w:r>
+    </w:p>
+    <w:p>
+      <w:r>
+        <w:rPr>
+          <w:b/>
+        </w:rPr>
+        <w:t>Broadband-Hamnet</w:t>
+      </w:r>
+      <w:r>
+        <w:rPr>
+          <w:b/>
+          <w:vertAlign w:val="superscript"/>
+        </w:rPr>
+        <w:t>TM</w:t>
+      </w:r>
+      <w:r>
+        <w:rPr>
+          <w:b/>
+        </w:rPr>
+        <w:t xml:space="preserve"> – </w:t>
+      </w:r>
+      <w:r>
+        <w:t>“a high speed, self discovering, self configuring, fault tolerant, wireless computer network…”</w:t>
+      </w:r>
+      <w:r>
+        <w:t xml:space="preserve"> (Kinter, 2010)</w:t>
+      </w:r>
+      <w:r>
+        <w:t xml:space="preserve"> </w:t>
+      </w:r>
+      <w:r>
+        <w:t>They are formerly called HSMM-Mesh</w:t>
+      </w:r>
+      <w:r>
+        <w:rPr>
+          <w:vertAlign w:val="superscript"/>
+        </w:rPr>
+        <w:t>TM</w:t>
+      </w:r>
+      <w:r>
+        <w:t xml:space="preserve"> (High-Speed Multimedia), and their main motivation is giving communication during emergency situations</w:t>
+      </w:r>
+      <w:r>
+        <w:t xml:space="preserve"> given that their network can act as an ad hoc</w:t>
       </w:r>
       <w:r>
         <w:t xml:space="preserve">. </w:t>
       </w:r>
       <w:r>
-        <w:t>It does not need periodic advertisements and only uses connec</w:t>
-      </w:r>
-      <w:r>
-        <w:t>tion when needed; this means that there is less traffic in the network allowing it to have a</w:t>
-      </w:r>
-      <w:r>
-        <w:t xml:space="preserve"> bandwidth </w:t>
-      </w:r>
-      <w:r>
-        <w:t xml:space="preserve">that </w:t>
-      </w:r>
-      <w:r>
-        <w:t>is significantly higher than other routing protocols</w:t>
-      </w:r>
-      <w:r>
-        <w:t xml:space="preserve"> (Perkins &amp; Royer 2003)</w:t>
-      </w:r>
-      <w:r>
-        <w:t>.</w:t>
+        <w:t>They provide</w:t>
+      </w:r>
+      <w:r>
+        <w:t xml:space="preserve"> network</w:t>
+      </w:r>
+      <w:r>
+        <w:t xml:space="preserve"> </w:t>
+      </w:r>
+      <w:r>
+        <w:t xml:space="preserve">that uses OLSR and </w:t>
+      </w:r>
+      <w:r>
+        <w:t xml:space="preserve">is </w:t>
+      </w:r>
+      <w:r>
+        <w:t xml:space="preserve">currently </w:t>
+      </w:r>
+      <w:r>
+        <w:t>supported by different Linksys routers and Ubiq</w:t>
+      </w:r>
+      <w:r>
+        <w:t>uiti radios. They do</w:t>
+      </w:r>
+      <w:r>
+        <w:t>,</w:t>
+      </w:r>
+      <w:r>
+        <w:t xml:space="preserve"> however</w:t>
+      </w:r>
+      <w:r>
+        <w:t>,</w:t>
+      </w:r>
+      <w:r>
+        <w:t xml:space="preserve"> encourage users to test their work </w:t>
+      </w:r>
+      <w:r>
+        <w:t xml:space="preserve">on </w:t>
+      </w:r>
+      <w:r>
+        <w:t>other devices (Retrieved</w:t>
+      </w:r>
+      <w:r>
+        <w:t xml:space="preserve"> in August 17, 2017 </w:t>
+      </w:r>
+      <w:r>
+        <w:t>from http</w:t>
+      </w:r>
+      <w:r>
+        <w:t>://www.broadband-hamnet.org/images/hsmm_docs/WRT54Shop.pdf</w:t>
+      </w:r>
+      <w:r>
+        <w:t>).</w:t>
       </w:r>
     </w:p>
     <w:p>
       <w:pPr>
         <w:rPr>
-          <w:b/>
+          <w:rFonts w:hint="eastAsia"/>
         </w:rPr>
       </w:pPr>
-      <w:proofErr w:type="spellStart"/>
-      <w:proofErr w:type="gramStart"/>
-      <w:r>
-        <w:rPr>
-          <w:b/>
-        </w:rPr>
-        <w:t>a</w:t>
-      </w:r>
-      <w:r>
-        <w:rPr>
-          <w:b/>
-        </w:rPr>
-        <w:t>.ii</w:t>
-      </w:r>
-      <w:proofErr w:type="spellEnd"/>
-      <w:proofErr w:type="gramEnd"/>
-      <w:r>
-        <w:rPr>
-          <w:b/>
-        </w:rPr>
+      <w:r>
+        <w:t xml:space="preserve">HSMM-Pi is an open source tool that enables </w:t>
+      </w:r>
+      <w:r>
+        <w:t>Raspberry Pi and BeagleBone t</w:t>
+      </w:r>
+      <w:r>
+        <w:t>o connect to other devices such as routers and radios wit</w:t>
+      </w:r>
+      <w:r>
+        <w:t xml:space="preserve">h the mesh network provided by HSMM. It is tested in Raspbian OS, Debian with BeagleBone, and Ubuntu 12.04 in BeagleBoneBlack. For the hardware, it needs a WiFi adapter and an SD card to run. An HSMM-Pi node can be set </w:t>
+      </w:r>
+      <w:r>
+        <w:t>to</w:t>
+      </w:r>
+      <w:r>
+        <w:t xml:space="preserve"> Mesh Gateway </w:t>
+      </w:r>
+      <w:r>
+        <w:t>M</w:t>
+      </w:r>
+      <w:r>
+        <w:t>ode</w:t>
+      </w:r>
+      <w:r>
+        <w:t xml:space="preserve"> that routes internet traffic from an Ethernet port or as an Internal Mode that routes traffic across the mesh network (Smith, 2016).</w:t>
+      </w:r>
+    </w:p>
+    <w:p>
+      <w:r>
+        <w:rPr>
+          <w:b/>
+        </w:rPr>
+        <w:t>Commotion</w:t>
+      </w:r>
+      <w:r>
+        <w:rPr>
+          <w:b/>
+        </w:rPr>
+        <w:t xml:space="preserve"> </w:t>
+      </w:r>
+      <w:r>
+        <w:rPr>
+          <w:b/>
+        </w:rPr>
+        <w:t>–</w:t>
+      </w:r>
+      <w:r>
+        <w:rPr>
+          <w:b/>
+        </w:rPr>
+        <w:t xml:space="preserve"> </w:t>
+      </w:r>
+      <w:r>
+        <w:t>an open source networking tool that provides mesh networks. Their objective is to create a tool that can be set up and used by anyone. Commotion can share internet access, applications, and files when one of the nodes has it.</w:t>
+      </w:r>
+      <w:r>
+        <w:t xml:space="preserve"> A lot of its properties are hardware and situation dependent but it is possible to connect thousands of nodes together. Commotion is supported in different routers, Linux and Mac computers, and rooted Android phones</w:t>
+      </w:r>
+      <w:r>
+        <w:t xml:space="preserve"> (Retrieved in August 18, 2016 from </w:t>
+      </w:r>
+      <w:r>
+        <w:t>https://commotionwireless.net/</w:t>
+      </w:r>
+      <w:r>
+        <w:t>)</w:t>
+      </w:r>
+      <w:r>
         <w:t xml:space="preserve">. </w:t>
       </w:r>
-      <w:r>
-        <w:t>Babel –</w:t>
-      </w:r>
-      <w:r>
-        <w:t xml:space="preserve"> a Distance Vector routing protocol that uses periodic updates. To reduce the overhead caused by these updates, </w:t>
-      </w:r>
-      <w:r>
-        <w:t xml:space="preserve">it </w:t>
-      </w:r>
-      <w:r>
-        <w:t xml:space="preserve">“… allows </w:t>
-      </w:r>
-      <w:proofErr w:type="gramStart"/>
-      <w:r>
-        <w:t>to omit</w:t>
-      </w:r>
-      <w:proofErr w:type="gramEnd"/>
-      <w:r>
-        <w:t xml:space="preserve"> subnet prefixes when multiple addresses are sent in a single packet…”</w:t>
-      </w:r>
-      <w:r>
-        <w:t xml:space="preserve"> </w:t>
-      </w:r>
-      <w:proofErr w:type="gramStart"/>
-      <w:r>
-        <w:t>(</w:t>
-      </w:r>
-      <w:proofErr w:type="spellStart"/>
-      <w:r>
-        <w:t>Vinas</w:t>
-      </w:r>
-      <w:proofErr w:type="spellEnd"/>
-      <w:r>
-        <w:t xml:space="preserve"> et al., 2012).</w:t>
-      </w:r>
-      <w:proofErr w:type="gramEnd"/>
-      <w:r>
-        <w:t xml:space="preserve"> </w:t>
-      </w:r>
-      <w:r>
-        <w:t xml:space="preserve"> Babel is u</w:t>
-      </w:r>
-      <w:r>
-        <w:t>sed in both wired n</w:t>
-      </w:r>
-      <w:r>
-        <w:t>et</w:t>
-      </w:r>
-      <w:r>
-        <w:t xml:space="preserve">works and wireless mesh networks. It has a “…loop avoiding distance-vector routing protocol that is designed to be robust and efficient…” This loop avoiding property makes it ideal for networks that have unstable connections. However, this also causes performance degradation for huge environments with stable network. Babel can be </w:t>
-      </w:r>
-      <w:r>
+    </w:p>
+    <w:p>
+      <w:r>
+        <w:rPr>
+          <w:b/>
+        </w:rPr>
+        <w:t>Debian –</w:t>
+      </w:r>
+      <w:r>
+        <w:t xml:space="preserve"> created by</w:t>
+      </w:r>
+      <w:r>
+        <w:t xml:space="preserve"> Debian Project,</w:t>
+      </w:r>
+      <w:r>
+        <w:t xml:space="preserve"> people who aim to develop a free operating s</w:t>
+      </w:r>
+      <w:r>
+        <w:t>ystem. I</w:t>
+      </w:r>
+      <w:r>
+        <w:t>t</w:t>
+      </w:r>
+      <w:r>
+        <w:t xml:space="preserve"> currently</w:t>
+      </w:r>
+      <w:r>
+        <w:t xml:space="preserve"> uses the Lin</w:t>
+      </w:r>
+      <w:r>
+        <w:t xml:space="preserve">ux or FreeBSD kernel. It contains over 43000 free packages that </w:t>
+      </w:r>
+      <w:r>
+        <w:t>enable</w:t>
+      </w:r>
+      <w:r>
+        <w:t xml:space="preserve"> users different functionalities and a level of flexibility to their devices</w:t>
+      </w:r>
+      <w:r>
+        <w:t xml:space="preserve"> (Retrieved in August 18, 2016 from </w:t>
+      </w:r>
+      <w:r>
+        <w:t>https://www.debian.org/</w:t>
+      </w:r>
+      <w:r>
+        <w:t>)</w:t>
+      </w:r>
+      <w:r>
+        <w:t xml:space="preserve">. </w:t>
+      </w:r>
+    </w:p>
+    <w:p>
+      <w:pPr>
+        <w:rPr>
+          <w:b/>
+        </w:rPr>
+      </w:pPr>
+      <w:r>
+        <w:rPr>
+          <w:b/>
+        </w:rPr>
         <w:lastRenderedPageBreak/>
-        <w:t>configured to rout networks using the shortest path or other metrics. It also uses a hybrid routing protocol that can be used by IPV4 or IPV6 networks (</w:t>
-      </w:r>
-      <w:proofErr w:type="spellStart"/>
-      <w:r>
-        <w:t>Chroboczek</w:t>
-      </w:r>
-      <w:proofErr w:type="spellEnd"/>
-      <w:r>
-        <w:t>, 2011</w:t>
+        <w:t>Raspberry Pi Operating Systems</w:t>
+      </w:r>
+    </w:p>
+    <w:p>
+      <w:r>
+        <w:rPr>
+          <w:b/>
+        </w:rPr>
+        <w:t xml:space="preserve">Raspbian – </w:t>
+      </w:r>
+      <w:r>
+        <w:t>closely b</w:t>
+      </w:r>
+      <w:r>
+        <w:t xml:space="preserve">ased on Debian </w:t>
+      </w:r>
+      <w:r>
+        <w:t>that</w:t>
+      </w:r>
+      <w:r>
+        <w:t xml:space="preserve"> is optimized for Raspberry Pi. </w:t>
+      </w:r>
+      <w:r>
+        <w:t xml:space="preserve">It is completed in 2012 but is still in active development. Raspbian was created by developers who are fans of Raspberry Pi and the Debian Project. A lot of documentations of Debian are applicable in Raspbian since the only differences that the two have are </w:t>
+      </w:r>
+      <w:r>
+        <w:t xml:space="preserve">caused only by the hardware differences of a computer and a Raspberry Pi (Retrieved in August 18, 2016 from </w:t>
+      </w:r>
+      <w:r>
+        <w:t>https://www.raspbian.org</w:t>
       </w:r>
       <w:r>
         <w:t>).</w:t>
       </w:r>
     </w:p>
     <w:p>
-      <w:pPr>
-        <w:rPr>
-          <w:rStyle w:val="scx65578766"/>
-          <w:rFonts w:cs="Segoe UI"/>
-          <w:lang w:val="en-US"/>
-        </w:rPr>
-      </w:pPr>
-      <w:proofErr w:type="gramStart"/>
-      <w:r>
-        <w:rPr>
-          <w:b/>
-        </w:rPr>
-        <w:t>b</w:t>
-      </w:r>
-      <w:proofErr w:type="gramEnd"/>
-      <w:r>
-        <w:rPr>
-          <w:b/>
-        </w:rPr>
+      <w:r>
+        <w:rPr>
+          <w:b/>
+        </w:rPr>
+        <w:t xml:space="preserve">Arch Linux – </w:t>
+      </w:r>
+      <w:r>
+        <w:t>an independently developed Linux distribution that prides itself for its lightweight characteristic. Things are kept simple and bare with users doing most of the job themselves</w:t>
+      </w:r>
+      <w:r>
+        <w:t>. It does not even have a default Graphical User Interface after installation (</w:t>
+      </w:r>
+      <w:r>
+        <w:t xml:space="preserve">Retrieved in August 18, 2016 from </w:t>
+      </w:r>
+      <w:r>
+        <w:t>http://elinux.org/RPi_Distributions</w:t>
+      </w:r>
+      <w:r>
+        <w:t>). This can give a certain level of difficulty to beginners</w:t>
+      </w:r>
+      <w:r>
+        <w:t>. It first came out as a computer operating system but is later modified to run in ARM-based devices</w:t>
+      </w:r>
+      <w:r>
+        <w:t xml:space="preserve"> (Retrieved in August 18, 2016 from </w:t>
+      </w:r>
+      <w:r>
+        <w:t>https://wiki.archlinux.org/index.php/</w:t>
+      </w:r>
+      <w:r>
+        <w:t>)</w:t>
+      </w:r>
+      <w:r>
         <w:t xml:space="preserve">. </w:t>
-      </w:r>
-      <w:r>
-        <w:t>Link S</w:t>
-      </w:r>
-      <w:r>
-        <w:t xml:space="preserve">tate Routing Protocols – Routers that use this routing protocol is aware and “has a complete view” of all </w:t>
-      </w:r>
-      <w:r>
-        <w:t xml:space="preserve">the connections in its network </w:t>
-      </w:r>
-      <w:r>
-        <w:rPr>
-          <w:rStyle w:val="scx65578766"/>
-          <w:rFonts w:cs="Segoe UI"/>
-          <w:lang w:val="en-US"/>
-        </w:rPr>
-        <w:t xml:space="preserve">(Cisco Networking Academy, 2014). It first completes a map of the entire network then calculates the best path to </w:t>
-      </w:r>
-      <w:r>
-        <w:rPr>
-          <w:rStyle w:val="scx65578766"/>
-          <w:rFonts w:cs="Segoe UI"/>
-          <w:lang w:val="en-US"/>
-        </w:rPr>
-        <w:t>a</w:t>
-      </w:r>
-      <w:r>
-        <w:rPr>
-          <w:rStyle w:val="scx65578766"/>
-          <w:rFonts w:cs="Segoe UI"/>
-          <w:lang w:val="en-US"/>
-        </w:rPr>
-        <w:t xml:space="preserve"> destination using an algorithm</w:t>
-      </w:r>
-      <w:r>
-        <w:rPr>
-          <w:rStyle w:val="scx65578766"/>
-          <w:rFonts w:cs="Segoe UI"/>
-          <w:lang w:val="en-US"/>
-        </w:rPr>
-        <w:t xml:space="preserve">. This process allows updates to converge faster at the expense of additional overhead </w:t>
-      </w:r>
-      <w:r>
-        <w:rPr>
-          <w:rStyle w:val="scx65578766"/>
-          <w:rFonts w:cs="Segoe UI"/>
-          <w:lang w:val="en-US"/>
-        </w:rPr>
-        <w:t>due to the flooding it causes</w:t>
-      </w:r>
-      <w:r>
-        <w:rPr>
-          <w:rStyle w:val="scx65578766"/>
-          <w:rFonts w:cs="Segoe UI"/>
-          <w:lang w:val="en-US"/>
-        </w:rPr>
-        <w:t>(</w:t>
-      </w:r>
-      <w:proofErr w:type="spellStart"/>
-      <w:r>
-        <w:rPr>
-          <w:rStyle w:val="scx65578766"/>
-          <w:rFonts w:cs="Segoe UI"/>
-          <w:lang w:val="en-US"/>
-        </w:rPr>
-        <w:t>Alberghetti</w:t>
-      </w:r>
-      <w:proofErr w:type="spellEnd"/>
-      <w:r>
-        <w:rPr>
-          <w:rStyle w:val="scx65578766"/>
-          <w:rFonts w:cs="Segoe UI"/>
-          <w:lang w:val="en-US"/>
-        </w:rPr>
-        <w:t>, 2015</w:t>
-      </w:r>
-      <w:r>
-        <w:rPr>
-          <w:rStyle w:val="scx65578766"/>
-          <w:rFonts w:cs="Segoe UI"/>
-          <w:lang w:val="en-US"/>
-        </w:rPr>
-        <w:t>)</w:t>
-      </w:r>
-      <w:r>
-        <w:rPr>
-          <w:rStyle w:val="scx65578766"/>
-          <w:rFonts w:cs="Segoe UI"/>
-          <w:lang w:val="en-US"/>
-        </w:rPr>
-        <w:t>.</w:t>
-      </w:r>
-    </w:p>
-    <w:p>
-      <w:proofErr w:type="spellStart"/>
-      <w:proofErr w:type="gramStart"/>
-      <w:r>
-        <w:rPr>
-          <w:rStyle w:val="scx65578766"/>
-          <w:rFonts w:cs="Segoe UI"/>
-          <w:b/>
-          <w:lang w:val="en-US"/>
-        </w:rPr>
-        <w:t>b.i</w:t>
-      </w:r>
-      <w:proofErr w:type="spellEnd"/>
-      <w:proofErr w:type="gramEnd"/>
-      <w:r>
-        <w:rPr>
-          <w:rStyle w:val="scx65578766"/>
-          <w:rFonts w:cs="Segoe UI"/>
-          <w:b/>
-          <w:lang w:val="en-US"/>
-        </w:rPr>
-        <w:t xml:space="preserve">. </w:t>
-      </w:r>
-      <w:r>
-        <w:rPr>
-          <w:rStyle w:val="scx65578766"/>
-          <w:rFonts w:cs="Segoe UI"/>
-          <w:lang w:val="en-US"/>
-        </w:rPr>
-        <w:t xml:space="preserve">Optimized Link State Routing Protocol (OLSR) </w:t>
-      </w:r>
-      <w:r>
-        <w:rPr>
-          <w:rStyle w:val="scx65578766"/>
-          <w:rFonts w:cs="Segoe UI"/>
-          <w:lang w:val="en-US"/>
-        </w:rPr>
-        <w:t>–</w:t>
-      </w:r>
-      <w:r>
-        <w:rPr>
-          <w:rStyle w:val="scx65578766"/>
-          <w:rFonts w:cs="Segoe UI"/>
-          <w:lang w:val="en-US"/>
-        </w:rPr>
-        <w:t xml:space="preserve"> </w:t>
-      </w:r>
-      <w:r>
-        <w:rPr>
-          <w:rStyle w:val="scx65578766"/>
-          <w:rFonts w:cs="Segoe UI"/>
-          <w:lang w:val="en-US"/>
-        </w:rPr>
-        <w:t>A revision of Link State routing protocol. OLSR is designed for mobile ad hoc networks wherein all devices connected to the network act as a node. One of its main difference</w:t>
-      </w:r>
-      <w:r>
-        <w:rPr>
-          <w:rStyle w:val="scx65578766"/>
-          <w:rFonts w:cs="Segoe UI"/>
-          <w:lang w:val="en-US"/>
-        </w:rPr>
-        <w:t>s</w:t>
-      </w:r>
-      <w:r>
-        <w:rPr>
-          <w:rStyle w:val="scx65578766"/>
-          <w:rFonts w:cs="Segoe UI"/>
-          <w:lang w:val="en-US"/>
-        </w:rPr>
-        <w:t xml:space="preserve"> from link state routing is that every node in OLSR sets a multipoint relays (MPR)</w:t>
-      </w:r>
-      <w:r>
-        <w:rPr>
-          <w:rStyle w:val="scx65578766"/>
-          <w:rFonts w:cs="Segoe UI"/>
-          <w:lang w:val="en-US"/>
-        </w:rPr>
-        <w:t xml:space="preserve"> (Clausen &amp; </w:t>
-      </w:r>
-      <w:proofErr w:type="spellStart"/>
-      <w:r>
-        <w:rPr>
-          <w:rStyle w:val="scx65578766"/>
-          <w:rFonts w:cs="Segoe UI"/>
-          <w:lang w:val="en-US"/>
-        </w:rPr>
-        <w:t>Jacquet</w:t>
-      </w:r>
-      <w:proofErr w:type="spellEnd"/>
-      <w:r>
-        <w:rPr>
-          <w:rStyle w:val="scx65578766"/>
-          <w:rFonts w:cs="Segoe UI"/>
-          <w:lang w:val="en-US"/>
-        </w:rPr>
-        <w:t>, 2003)</w:t>
-      </w:r>
-      <w:r>
-        <w:rPr>
-          <w:rStyle w:val="scx65578766"/>
-          <w:rFonts w:cs="Segoe UI"/>
-          <w:lang w:val="en-US"/>
-        </w:rPr>
-        <w:t>.</w:t>
-      </w:r>
-      <w:r>
-        <w:rPr>
-          <w:rStyle w:val="scx65578766"/>
-          <w:rFonts w:cs="Segoe UI"/>
-          <w:lang w:val="en-US"/>
-        </w:rPr>
-        <w:t xml:space="preserve"> </w:t>
-      </w:r>
-      <w:r>
-        <w:rPr>
-          <w:rStyle w:val="scx65578766"/>
-          <w:rFonts w:cs="Segoe UI"/>
-          <w:lang w:val="en-US"/>
-        </w:rPr>
-        <w:t>Nodes will only receive transmissions from these MPR and allows them to control its traffic</w:t>
-      </w:r>
-      <w:r>
-        <w:rPr>
-          <w:rStyle w:val="scx65578766"/>
-          <w:rFonts w:cs="Segoe UI"/>
-          <w:lang w:val="en-US"/>
-        </w:rPr>
-        <w:t xml:space="preserve"> (Retrieved in August 17, 2016 from </w:t>
-      </w:r>
-      <w:r>
-        <w:rPr>
-          <w:rStyle w:val="scx65578766"/>
-          <w:rFonts w:cs="Segoe UI"/>
-          <w:lang w:val="en-US"/>
-        </w:rPr>
-        <w:t>https://www.youtube.com/watch?v=3V19nPxpMp8</w:t>
-      </w:r>
-      <w:r>
-        <w:rPr>
-          <w:rStyle w:val="scx65578766"/>
-          <w:rFonts w:cs="Segoe UI"/>
-          <w:lang w:val="en-US"/>
-        </w:rPr>
-        <w:t>)</w:t>
-      </w:r>
-      <w:r>
-        <w:rPr>
-          <w:rStyle w:val="scx65578766"/>
-          <w:rFonts w:cs="Segoe UI"/>
-          <w:lang w:val="en-US"/>
-        </w:rPr>
-        <w:t>. MPR are selected in such a way that the node that selected them will receive all transmissions in the network but with less duplicates. The</w:t>
-      </w:r>
-      <w:r>
-        <w:rPr>
-          <w:rStyle w:val="scx65578766"/>
-          <w:rFonts w:cs="Segoe UI"/>
-          <w:lang w:val="en-US"/>
-        </w:rPr>
-        <w:t>se</w:t>
-      </w:r>
-      <w:r>
-        <w:rPr>
-          <w:rStyle w:val="scx65578766"/>
-          <w:rFonts w:cs="Segoe UI"/>
-          <w:lang w:val="en-US"/>
-        </w:rPr>
-        <w:t xml:space="preserve"> duplicates </w:t>
-      </w:r>
-      <w:r>
-        <w:rPr>
-          <w:rStyle w:val="scx65578766"/>
-          <w:rFonts w:cs="Segoe UI"/>
-          <w:lang w:val="en-US"/>
-        </w:rPr>
-        <w:t>contribute</w:t>
-      </w:r>
-      <w:r>
-        <w:rPr>
-          <w:rStyle w:val="scx65578766"/>
-          <w:rFonts w:cs="Segoe UI"/>
-          <w:lang w:val="en-US"/>
-        </w:rPr>
-        <w:t xml:space="preserve"> to the floodi</w:t>
-      </w:r>
-      <w:r>
-        <w:rPr>
-          <w:rStyle w:val="scx65578766"/>
-          <w:rFonts w:cs="Segoe UI"/>
-          <w:lang w:val="en-US"/>
-        </w:rPr>
-        <w:t xml:space="preserve">ng that is experienced by nodes in link state routing. </w:t>
-      </w:r>
-    </w:p>
-    <w:p>
-      <w:pPr>
-        <w:rPr>
-          <w:rFonts w:hint="eastAsia"/>
-        </w:rPr>
-      </w:pPr>
-      <w:r>
-        <w:rPr>
-          <w:b/>
-        </w:rPr>
-        <w:t>Broadband-</w:t>
-      </w:r>
-      <w:proofErr w:type="spellStart"/>
-      <w:r>
-        <w:rPr>
-          <w:b/>
-        </w:rPr>
-        <w:t>Hamnet</w:t>
-      </w:r>
-      <w:r>
-        <w:rPr>
-          <w:b/>
-          <w:vertAlign w:val="superscript"/>
-        </w:rPr>
-        <w:t>TM</w:t>
-      </w:r>
-      <w:proofErr w:type="spellEnd"/>
-      <w:r>
-        <w:rPr>
-          <w:b/>
-        </w:rPr>
-        <w:t xml:space="preserve"> – </w:t>
-      </w:r>
-      <w:r>
-        <w:t xml:space="preserve">“a high speed, </w:t>
-      </w:r>
-      <w:proofErr w:type="spellStart"/>
-      <w:r>
-        <w:t>self discovering</w:t>
-      </w:r>
-      <w:proofErr w:type="spellEnd"/>
-      <w:r>
-        <w:t xml:space="preserve">, </w:t>
-      </w:r>
-      <w:proofErr w:type="spellStart"/>
-      <w:r>
-        <w:t>self configuring</w:t>
-      </w:r>
-      <w:proofErr w:type="spellEnd"/>
-      <w:r>
-        <w:t xml:space="preserve">, fault tolerant, wireless computer network…” </w:t>
-      </w:r>
-    </w:p>
-    <w:p>
-      <w:pPr>
-        <w:rPr>
-          <w:b/>
-        </w:rPr>
-      </w:pPr>
-      <w:proofErr w:type="spellStart"/>
-      <w:r>
-        <w:rPr>
-          <w:b/>
-        </w:rPr>
-        <w:t>Commotiond</w:t>
-      </w:r>
-      <w:proofErr w:type="spellEnd"/>
-    </w:p>
-    <w:p>
-      <w:pPr>
-        <w:rPr>
-          <w:b/>
-        </w:rPr>
-      </w:pPr>
-      <w:proofErr w:type="spellStart"/>
-      <w:r>
-        <w:rPr>
-          <w:b/>
-        </w:rPr>
-        <w:t>RPi</w:t>
-      </w:r>
-      <w:proofErr w:type="spellEnd"/>
-      <w:r>
-        <w:rPr>
-          <w:b/>
-        </w:rPr>
-        <w:t xml:space="preserve"> Operating systems</w:t>
-      </w:r>
-    </w:p>
-    <w:p>
-      <w:r>
-        <w:rPr>
-          <w:b/>
-        </w:rPr>
-        <w:t xml:space="preserve"> </w:t>
       </w:r>
     </w:p>
     <w:p>
@@ -1089,10 +1184,7 @@
     <w:p/>
     <w:p/>
     <w:p/>
-    <w:p>
-      <w:bookmarkStart w:id="0" w:name="_GoBack"/>
-      <w:bookmarkEnd w:id="0"/>
-    </w:p>
+    <w:p/>
     <w:p>
       <w:pPr>
         <w:rPr>
@@ -1108,15 +1200,7 @@
     </w:p>
     <w:p>
       <w:r>
-        <w:t xml:space="preserve">1. </w:t>
-      </w:r>
-      <w:proofErr w:type="spellStart"/>
-      <w:r>
-        <w:t>Kozierok</w:t>
-      </w:r>
-      <w:proofErr w:type="spellEnd"/>
-      <w:r>
-        <w:t xml:space="preserve"> C., 2005, The TCP/IP Guide, </w:t>
+        <w:t xml:space="preserve">1. Kozierok C., 2005, The TCP/IP Guide, </w:t>
       </w:r>
       <w:hyperlink r:id="rId5" w:history="1">
         <w:r>
@@ -1132,7 +1216,6 @@
         </w:rPr>
         <w:t xml:space="preserve">. </w:t>
       </w:r>
-      <w:proofErr w:type="gramStart"/>
       <w:r>
         <w:rPr>
           <w:rStyle w:val="Hyperlink"/>
@@ -1141,7 +1224,6 @@
         </w:rPr>
         <w:t>Retrieved August 16, 2016.</w:t>
       </w:r>
-      <w:proofErr w:type="gramEnd"/>
     </w:p>
     <w:p>
       <w:r>
@@ -1174,9 +1256,7 @@
       </w:r>
     </w:p>
     <w:p>
-      <w:proofErr w:type="gramStart"/>
-      <w:r>
-        <w:lastRenderedPageBreak/>
+      <w:r>
         <w:t>3.</w:t>
       </w:r>
       <w:r>
@@ -1207,7 +1287,6 @@
         </w:rPr>
         <w:t>Retrieved August 16, 2016.</w:t>
       </w:r>
-      <w:proofErr w:type="gramEnd"/>
     </w:p>
     <w:p>
       <w:r>
@@ -1248,13 +1327,8 @@
       <w:r>
         <w:t xml:space="preserve">5. </w:t>
       </w:r>
-      <w:proofErr w:type="spellStart"/>
-      <w:r>
-        <w:t>Alberghetti</w:t>
-      </w:r>
-      <w:proofErr w:type="spellEnd"/>
-      <w:r>
-        <w:t xml:space="preserve">, D, 2015 </w:t>
+      <w:r>
+        <w:t xml:space="preserve">Alberghetti, D, 2015 </w:t>
       </w:r>
       <w:hyperlink r:id="rId9" w:history="1">
         <w:r>
@@ -1289,15 +1363,7 @@
         <w:t>6.</w:t>
       </w:r>
       <w:r>
-        <w:t xml:space="preserve"> Clausen T, </w:t>
-      </w:r>
-      <w:proofErr w:type="spellStart"/>
-      <w:r>
-        <w:t>Jacquet</w:t>
-      </w:r>
-      <w:proofErr w:type="spellEnd"/>
-      <w:r>
-        <w:t xml:space="preserve"> P., 2003 </w:t>
+        <w:t xml:space="preserve"> Clausen T, Jacquet P., 2003 </w:t>
       </w:r>
       <w:hyperlink r:id="rId10" w:history="1">
         <w:r>
@@ -1316,15 +1382,7 @@
         <w:t>7.</w:t>
       </w:r>
       <w:r>
-        <w:t xml:space="preserve"> </w:t>
-      </w:r>
-      <w:proofErr w:type="spellStart"/>
-      <w:r>
-        <w:t>Chroboczek</w:t>
-      </w:r>
-      <w:proofErr w:type="spellEnd"/>
-      <w:r>
-        <w:t xml:space="preserve"> J, April 2011, </w:t>
+        <w:t xml:space="preserve"> Chroboczek J, April 2011, </w:t>
       </w:r>
       <w:hyperlink r:id="rId11" w:history="1">
         <w:r>
@@ -1335,36 +1393,13 @@
         </w:r>
       </w:hyperlink>
       <w:r>
-        <w:t>, Retrieved August 17</w:t>
-      </w:r>
-      <w:proofErr w:type="gramStart"/>
-      <w:r>
-        <w:t>,2016</w:t>
-      </w:r>
-      <w:proofErr w:type="gramEnd"/>
-      <w:r>
-        <w:t>.</w:t>
-      </w:r>
-    </w:p>
-    <w:p>
-      <w:r>
-        <w:t xml:space="preserve">8. </w:t>
-      </w:r>
-      <w:proofErr w:type="spellStart"/>
-      <w:r>
-        <w:t>Vinas</w:t>
-      </w:r>
-      <w:proofErr w:type="spellEnd"/>
-      <w:r>
-        <w:t xml:space="preserve"> R. B., </w:t>
-      </w:r>
-      <w:proofErr w:type="spellStart"/>
-      <w:r>
-        <w:t>Terren</w:t>
-      </w:r>
-      <w:proofErr w:type="spellEnd"/>
-      <w:r>
-        <w:t xml:space="preserve"> D. R., Neumann A., Lopez E., September 12, 2012, Evaluation of Dynamic Routing Protocols on Realistic Wireless Topologies, </w:t>
+        <w:t>, Retrieved August 17,2016.</w:t>
+      </w:r>
+    </w:p>
+    <w:p>
+      <w:r>
+        <w:lastRenderedPageBreak/>
+        <w:t xml:space="preserve">8. Vinas R. B., Terren D. R., Neumann A., Lopez E., September 12, 2012, Evaluation of Dynamic Routing Protocols on Realistic Wireless Topologies, </w:t>
       </w:r>
       <w:hyperlink r:id="rId12" w:tgtFrame="_blank" w:history="1">
         <w:r>
@@ -1383,7 +1418,114 @@
         <w:t>, Retrieved August 17, 2016.</w:t>
       </w:r>
     </w:p>
-    <w:p/>
+    <w:p>
+      <w:r>
+        <w:t xml:space="preserve">9. Kinter J., January 2010, </w:t>
+      </w:r>
+      <w:hyperlink r:id="rId13" w:history="1">
+        <w:r>
+          <w:rPr>
+            <w:rStyle w:val="Hyperlink"/>
+          </w:rPr>
+          <w:t>http://www.broadband-hamnet.org/</w:t>
+        </w:r>
+      </w:hyperlink>
+      <w:r>
+        <w:t>. Retrieved August 17, 2016.</w:t>
+      </w:r>
+    </w:p>
+    <w:p>
+      <w:r>
+        <w:t xml:space="preserve">10. </w:t>
+      </w:r>
+      <w:r>
+        <w:t xml:space="preserve">Smith C., May 2016, HSMM-Pi, </w:t>
+      </w:r>
+      <w:hyperlink r:id="rId14" w:history="1">
+        <w:r>
+          <w:rPr>
+            <w:rStyle w:val="Hyperlink"/>
+          </w:rPr>
+          <w:t>https://github.com/urlgrey/hsmm-pi</w:t>
+        </w:r>
+      </w:hyperlink>
+      <w:r>
+        <w:t xml:space="preserve">, </w:t>
+      </w:r>
+      <w:r>
+        <w:t>Retrieved August 18, 2016.</w:t>
+      </w:r>
+    </w:p>
+    <w:p>
+      <w:r>
+        <w:t>11.</w:t>
+      </w:r>
+      <w:r>
+        <w:t xml:space="preserve"> Open Technology Institute, </w:t>
+      </w:r>
+      <w:hyperlink r:id="rId15" w:history="1">
+        <w:r>
+          <w:rPr>
+            <w:rStyle w:val="Hyperlink"/>
+          </w:rPr>
+          <w:t>https://commotionwireless.net/contact/</w:t>
+        </w:r>
+      </w:hyperlink>
+      <w:r>
+        <w:t>, Retrieved August 18, 2016</w:t>
+      </w:r>
+    </w:p>
+    <w:p>
+      <w:r>
+        <w:t xml:space="preserve">12. Debian, </w:t>
+      </w:r>
+      <w:r>
+        <w:t>https://www.debian.org/</w:t>
+      </w:r>
+      <w:r>
+        <w:t xml:space="preserve"> , Retrieved August 18, 2016</w:t>
+      </w:r>
+    </w:p>
+    <w:p>
+      <w:r>
+        <w:t xml:space="preserve">13. Raspbian, </w:t>
+      </w:r>
+      <w:hyperlink r:id="rId16" w:history="1">
+        <w:r>
+          <w:rPr>
+            <w:rStyle w:val="Hyperlink"/>
+          </w:rPr>
+          <w:t>https://www.raspbian.org</w:t>
+        </w:r>
+      </w:hyperlink>
+      <w:r>
+        <w:t>. Retrieved August 18, 2016</w:t>
+      </w:r>
+    </w:p>
+    <w:p>
+      <w:r>
+        <w:t xml:space="preserve">14. Arch Linux, </w:t>
+      </w:r>
+      <w:r>
+        <w:t>https://wiki.archlinux.org/index.php/</w:t>
+      </w:r>
+      <w:r>
+        <w:t xml:space="preserve"> , Retrieved August 18, 2016</w:t>
+      </w:r>
+    </w:p>
+    <w:p>
+      <w:r>
+        <w:t xml:space="preserve">15. RPi Distributions, </w:t>
+      </w:r>
+      <w:r>
+        <w:t>http://elinux.org/RPi_Distributions</w:t>
+      </w:r>
+      <w:r>
+        <w:t xml:space="preserve"> , Retrieved August 18, 2016</w:t>
+      </w:r>
+      <w:bookmarkStart w:id="0" w:name="_GoBack"/>
+      <w:bookmarkEnd w:id="0"/>
+    </w:p>
     <w:sectPr>
       <w:pgSz w:w="12240" w:h="15840"/>
       <w:pgMar w:top="1440" w:right="1440" w:bottom="1440" w:left="1440" w:header="720" w:footer="720" w:gutter="0"/>

</xml_diff>